<commit_message>
Know-27 Q-Handbuch, Q-Baum und Maßnahmenliste aktualisiert
</commit_message>
<xml_diff>
--- a/docs/documentation/Qualitätsmanagement/Übersicht_Qualitätshandbuch.docx
+++ b/docs/documentation/Qualitätsmanagement/Übersicht_Qualitätshandbuch.docx
@@ -461,6 +461,14 @@
                               <w:t>Isabella Tantalo</w:t>
                             </w:r>
                           </w:p>
+                          <w:p>
+                            <w:pPr>
+                              <w:pStyle w:val="Untertitel"/>
+                            </w:pPr>
+                            <w:r>
+                              <w:t>Stefan Schreiber</w:t>
+                            </w:r>
+                          </w:p>
                         </w:txbxContent>
                       </wps:txbx>
                       <wps:bodyPr rot="0" vert="horz" wrap="square" lIns="0" tIns="0" rIns="0" bIns="0" anchor="b" anchorCtr="0" upright="1">
@@ -480,7 +488,11 @@
           </mc:Choice>
           <mc:Fallback>
             <w:pict>
-              <v:shape w14:anchorId="55D8B2E7" id="Textfeld 9" o:spid="_x0000_s1027" type="#_x0000_t202" style="position:absolute;left:0;text-align:left;margin-left:-8.2pt;margin-top:439.65pt;width:425.15pt;height:135.05pt;z-index:251627008;visibility:visible;mso-wrap-style:square;mso-width-percent:0;mso-height-percent:0;mso-wrap-distance-left:9pt;mso-wrap-distance-top:0;mso-wrap-distance-right:9pt;mso-wrap-distance-bottom:0;mso-position-horizontal:absolute;mso-position-horizontal-relative:text;mso-position-vertical:absolute;mso-position-vertical-relative:margin;mso-width-percent:0;mso-height-percent:0;mso-width-relative:margin;mso-height-relative:margin;v-text-anchor:bottom" o:gfxdata="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" filled="f" stroked="f">
+              <v:shapetype w14:anchorId="55D8B2E7" id="_x0000_t202" coordsize="21600,21600" o:spt="202" path="m,l,21600r21600,l21600,xe">
+                <v:stroke joinstyle="miter"/>
+                <v:path gradientshapeok="t" o:connecttype="rect"/>
+              </v:shapetype>
+              <v:shape id="Textfeld 9" o:spid="_x0000_s1027" type="#_x0000_t202" style="position:absolute;left:0;text-align:left;margin-left:-8.2pt;margin-top:439.65pt;width:425.15pt;height:135.05pt;z-index:251627008;visibility:visible;mso-wrap-style:square;mso-width-percent:0;mso-height-percent:0;mso-wrap-distance-left:9pt;mso-wrap-distance-top:0;mso-wrap-distance-right:9pt;mso-wrap-distance-bottom:0;mso-position-horizontal:absolute;mso-position-horizontal-relative:text;mso-position-vertical:absolute;mso-position-vertical-relative:margin;mso-width-percent:0;mso-height-percent:0;mso-width-relative:margin;mso-height-relative:margin;v-text-anchor:bottom" o:gfxdata="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" filled="f" stroked="f">
                 <v:textbox inset="0,0,0,0">
                   <w:txbxContent>
                     <w:p>
@@ -502,6 +514,16 @@
                         <w:t>Isabella Tantalo</w:t>
                       </w:r>
                     </w:p>
+                    <w:p>
+                      <w:pPr>
+                        <w:pStyle w:val="Untertitel"/>
+                      </w:pPr>
+                      <w:r>
+                        <w:t>Stefan Schreiber</w:t>
+                      </w:r>
+                      <w:bookmarkStart w:id="1" w:name="_GoBack"/>
+                      <w:bookmarkEnd w:id="1"/>
+                    </w:p>
                   </w:txbxContent>
                 </v:textbox>
                 <w10:wrap anchory="margin"/>
@@ -1790,7 +1812,6 @@
         <w:pStyle w:val="Verzeichnis1"/>
       </w:pPr>
       <w:r>
-        <w:lastRenderedPageBreak/>
         <w:fldChar w:fldCharType="end"/>
       </w:r>
     </w:p>
@@ -3639,8 +3660,8 @@
         <w:tblLook w:val="04A0" w:firstRow="1" w:lastRow="0" w:firstColumn="1" w:lastColumn="0" w:noHBand="0" w:noVBand="1"/>
       </w:tblPr>
       <w:tblGrid>
-        <w:gridCol w:w="1486"/>
-        <w:gridCol w:w="7233"/>
+        <w:gridCol w:w="2831"/>
+        <w:gridCol w:w="5102"/>
       </w:tblGrid>
       <w:tr>
         <w:tc>
@@ -3849,9 +3870,20 @@
           <w:p>
             <w:bookmarkStart w:id="14" w:name="QMLog"/>
             <w:r>
-              <w:t>QM Log</w:t>
+              <w:t xml:space="preserve">QM </w:t>
+            </w:r>
+            <w:commentRangeStart w:id="15"/>
+            <w:r>
+              <w:t>Log</w:t>
             </w:r>
             <w:bookmarkEnd w:id="14"/>
+            <w:commentRangeEnd w:id="15"/>
+            <w:r>
+              <w:rPr>
+                <w:rStyle w:val="Kommentarzeichen"/>
+              </w:rPr>
+              <w:commentReference w:id="15"/>
+            </w:r>
           </w:p>
         </w:tc>
         <w:tc>
@@ -3867,11 +3899,11 @@
             <w:tcW w:w="2831" w:type="dxa"/>
           </w:tcPr>
           <w:p>
-            <w:bookmarkStart w:id="15" w:name="Projektdokumentation"/>
+            <w:bookmarkStart w:id="16" w:name="Projektdokumentation"/>
             <w:r>
               <w:t>Projektdokumentation</w:t>
             </w:r>
-            <w:bookmarkEnd w:id="15"/>
+            <w:bookmarkEnd w:id="16"/>
           </w:p>
         </w:tc>
         <w:tc>
@@ -3899,11 +3931,11 @@
             <w:tcW w:w="2831" w:type="dxa"/>
           </w:tcPr>
           <w:p>
-            <w:bookmarkStart w:id="16" w:name="Architekturdokument"/>
+            <w:bookmarkStart w:id="17" w:name="Architekturdokument"/>
             <w:r>
               <w:t>Architekturdokument</w:t>
             </w:r>
-            <w:bookmarkEnd w:id="16"/>
+            <w:bookmarkEnd w:id="17"/>
           </w:p>
         </w:tc>
         <w:tc>
@@ -3972,18 +4004,18 @@
             <w:r>
               <w:t xml:space="preserve">Code </w:t>
             </w:r>
-            <w:commentRangeStart w:id="17"/>
+            <w:commentRangeStart w:id="18"/>
             <w:proofErr w:type="spellStart"/>
             <w:r>
               <w:t>Conventions</w:t>
             </w:r>
-            <w:commentRangeEnd w:id="17"/>
+            <w:commentRangeEnd w:id="18"/>
             <w:proofErr w:type="spellEnd"/>
             <w:r>
               <w:rPr>
                 <w:rStyle w:val="Kommentarzeichen"/>
               </w:rPr>
-              <w:commentReference w:id="17"/>
+              <w:commentReference w:id="18"/>
             </w:r>
           </w:p>
         </w:tc>
@@ -4004,11 +4036,11 @@
             <w:tcW w:w="2831" w:type="dxa"/>
           </w:tcPr>
           <w:p>
-            <w:bookmarkStart w:id="18" w:name="Qualitätsbaum"/>
+            <w:bookmarkStart w:id="19" w:name="Qualitätsbaum"/>
             <w:r>
               <w:t>Qualitätsbaum</w:t>
             </w:r>
-            <w:bookmarkEnd w:id="18"/>
+            <w:bookmarkEnd w:id="19"/>
           </w:p>
         </w:tc>
         <w:tc>
@@ -4027,7 +4059,7 @@
       <w:pPr>
         <w:pStyle w:val="Beschriftung"/>
       </w:pPr>
-      <w:bookmarkStart w:id="19" w:name="_Toc453578236"/>
+      <w:bookmarkStart w:id="20" w:name="_Toc453578236"/>
       <w:r>
         <w:t xml:space="preserve">Tabelle </w:t>
       </w:r>
@@ -4042,7 +4074,7 @@
       <w:r>
         <w:t>: Quellenliste</w:t>
       </w:r>
-      <w:bookmarkEnd w:id="19"/>
+      <w:bookmarkEnd w:id="20"/>
     </w:p>
     <w:p>
       <w:pPr>
@@ -4051,7 +4083,7 @@
           <w:rFonts w:ascii="Times New Roman" w:hAnsi="Times New Roman"/>
         </w:rPr>
       </w:pPr>
-      <w:bookmarkStart w:id="20" w:name="_Toc453785026"/>
+      <w:bookmarkStart w:id="21" w:name="_Toc453785026"/>
       <w:r>
         <w:rPr>
           <w:rFonts w:ascii="Times New Roman" w:hAnsi="Times New Roman"/>
@@ -4059,7 +4091,7 @@
         <w:lastRenderedPageBreak/>
         <w:t>Qualitätsziele</w:t>
       </w:r>
-      <w:bookmarkEnd w:id="20"/>
+      <w:bookmarkEnd w:id="21"/>
     </w:p>
     <w:p>
       <w:pPr>
@@ -4068,26 +4100,89 @@
           <w:rFonts w:ascii="Times New Roman" w:hAnsi="Times New Roman"/>
         </w:rPr>
       </w:pPr>
-      <w:bookmarkStart w:id="21" w:name="_Toc453785027"/>
-      <w:bookmarkStart w:id="22" w:name="_GoBack"/>
+      <w:bookmarkStart w:id="22" w:name="_Toc453785027"/>
+      <w:r>
+        <w:rPr>
+          <w:rFonts w:ascii="Times New Roman" w:hAnsi="Times New Roman"/>
+        </w:rPr>
+        <w:t>Kundeninteresse</w:t>
+      </w:r>
+      <w:r>
+        <w:rPr>
+          <w:rFonts w:ascii="Times New Roman" w:hAnsi="Times New Roman"/>
+        </w:rPr>
+        <w:t>n</w:t>
+      </w:r>
       <w:bookmarkEnd w:id="22"/>
-      <w:r>
+    </w:p>
+    <w:p>
+      <w:r>
+        <w:t xml:space="preserve">Welche Interessen der Kunde in Bezug auf die Qualität hat, sind aus den nicht funktionalen Anforderungen im </w:t>
+      </w:r>
+      <w:r>
+        <w:rPr>
+          <w:rStyle w:val="IntensiverVerweis"/>
+        </w:rPr>
+        <w:fldChar w:fldCharType="begin"/>
+      </w:r>
+      <w:r>
+        <w:rPr>
+          <w:rStyle w:val="IntensiverVerweis"/>
+        </w:rPr>
+        <w:instrText xml:space="preserve"> REF Anforderungsdokument \h  \* MERGEFORMAT </w:instrText>
+      </w:r>
+      <w:r>
+        <w:rPr>
+          <w:rStyle w:val="IntensiverVerweis"/>
+        </w:rPr>
+      </w:r>
+      <w:r>
+        <w:rPr>
+          <w:rStyle w:val="IntensiverVerweis"/>
+        </w:rPr>
+        <w:fldChar w:fldCharType="separate"/>
+      </w:r>
+      <w:r>
+        <w:rPr>
+          <w:rStyle w:val="IntensiverVerweis"/>
+        </w:rPr>
+        <w:t>Anforderungsdokument</w:t>
+      </w:r>
+      <w:r>
+        <w:rPr>
+          <w:rStyle w:val="IntensiverVerweis"/>
+        </w:rPr>
+        <w:fldChar w:fldCharType="end"/>
+      </w:r>
+      <w:r>
+        <w:rPr>
+          <w:rStyle w:val="IntensiverVerweis"/>
+        </w:rPr>
+        <w:t xml:space="preserve"> </w:t>
+      </w:r>
+      <w:r>
+        <w:t>entnehmen.</w:t>
+      </w:r>
+    </w:p>
+    <w:p>
+      <w:pPr>
+        <w:pStyle w:val="berschrift2"/>
         <w:rPr>
           <w:rFonts w:ascii="Times New Roman" w:hAnsi="Times New Roman"/>
         </w:rPr>
-        <w:t>Kundeninteresse</w:t>
-      </w:r>
+      </w:pPr>
+      <w:bookmarkStart w:id="23" w:name="_Toc453785028"/>
       <w:r>
         <w:rPr>
           <w:rFonts w:ascii="Times New Roman" w:hAnsi="Times New Roman"/>
         </w:rPr>
-        <w:t>n</w:t>
-      </w:r>
-      <w:bookmarkEnd w:id="21"/>
-    </w:p>
-    <w:p>
-      <w:r>
-        <w:t xml:space="preserve">Welche Interessen der Kunde in Bezug auf die Qualität hat, sind aus den nicht funktionalen Anforderungen im </w:t>
+        <w:t>Qualitätsbaum und Qualitätsszenarien</w:t>
+      </w:r>
+      <w:bookmarkEnd w:id="23"/>
+    </w:p>
+    <w:p>
+      <w:r>
+        <w:t xml:space="preserve">Eine Übersicht aller Ziele und Maßnahmen sind unter </w:t>
       </w:r>
       <w:r>
         <w:rPr>
@@ -4099,107 +4194,30 @@
         <w:rPr>
           <w:rStyle w:val="IntensiverVerweis"/>
         </w:rPr>
-        <w:instrText xml:space="preserve"> REF Anforderungsdokument \h  \* MERGEFORMAT </w:instrText>
+        <w:instrText xml:space="preserve"> REF Qualitätsbaum \h </w:instrText>
       </w:r>
       <w:r>
         <w:rPr>
           <w:rStyle w:val="IntensiverVerweis"/>
         </w:rPr>
+        <w:instrText xml:space="preserve"> \* MERGEFORMAT </w:instrText>
       </w:r>
       <w:r>
         <w:rPr>
           <w:rStyle w:val="IntensiverVerweis"/>
         </w:rPr>
+      </w:r>
+      <w:r>
+        <w:rPr>
+          <w:rStyle w:val="IntensiverVerweis"/>
+        </w:rPr>
         <w:fldChar w:fldCharType="separate"/>
       </w:r>
       <w:r>
         <w:rPr>
           <w:rStyle w:val="IntensiverVerweis"/>
         </w:rPr>
-        <w:t>Anforderungsdokument</w:t>
-      </w:r>
-      <w:r>
-        <w:rPr>
-          <w:rStyle w:val="IntensiverVerweis"/>
-        </w:rPr>
-        <w:fldChar w:fldCharType="end"/>
-      </w:r>
-      <w:r>
-        <w:rPr>
-          <w:rStyle w:val="IntensiverVerweis"/>
-        </w:rPr>
-        <w:t xml:space="preserve"> </w:t>
-      </w:r>
-      <w:r>
-        <w:t>entnehmen.</w:t>
-      </w:r>
-    </w:p>
-    <w:p>
-      <w:pPr>
-        <w:pStyle w:val="berschrift2"/>
-        <w:rPr>
-          <w:rFonts w:ascii="Times New Roman" w:hAnsi="Times New Roman"/>
-        </w:rPr>
-      </w:pPr>
-      <w:bookmarkStart w:id="23" w:name="_Toc453785028"/>
-      <w:r>
-        <w:rPr>
-          <w:rFonts w:ascii="Times New Roman" w:hAnsi="Times New Roman"/>
-        </w:rPr>
-        <w:t>Qualitätsbaum und Qualitätsszenarien</w:t>
-      </w:r>
-      <w:bookmarkEnd w:id="23"/>
-    </w:p>
-    <w:p>
-      <w:r>
-        <w:t xml:space="preserve">Eine Übersicht aller Ziele und Maßnahmen sind unter </w:t>
-      </w:r>
-      <w:r>
-        <w:rPr>
-          <w:rStyle w:val="IntensiverVerweis"/>
-        </w:rPr>
-        <w:fldChar w:fldCharType="begin"/>
-      </w:r>
-      <w:r>
-        <w:rPr>
-          <w:rStyle w:val="IntensiverVerweis"/>
-        </w:rPr>
-        <w:instrText xml:space="preserve"> REF Qualitätsbaum \h </w:instrText>
-      </w:r>
-      <w:r>
-        <w:rPr>
-          <w:rStyle w:val="IntensiverVerweis"/>
-        </w:rPr>
-      </w:r>
-      <w:r>
-        <w:rPr>
-          <w:rStyle w:val="IntensiverVerweis"/>
-        </w:rPr>
-        <w:instrText xml:space="preserve"> \* MERGEFORMAT </w:instrText>
-      </w:r>
-      <w:r>
-        <w:rPr>
-          <w:rStyle w:val="IntensiverVerweis"/>
-        </w:rPr>
-        <w:fldChar w:fldCharType="separate"/>
-      </w:r>
-      <w:r>
-        <w:rPr>
-          <w:rStyle w:val="IntensiverVerweis"/>
-        </w:rPr>
-        <w:t>Qualitä</w:t>
-      </w:r>
-      <w:r>
-        <w:rPr>
-          <w:rStyle w:val="IntensiverVerweis"/>
-        </w:rPr>
-        <w:t>t</w:t>
-      </w:r>
-      <w:r>
-        <w:rPr>
-          <w:rStyle w:val="IntensiverVerweis"/>
-        </w:rPr>
-        <w:t>sbaum</w:t>
+        <w:t>Qualitätsbaum</w:t>
       </w:r>
       <w:r>
         <w:rPr>
@@ -4244,21 +4262,16 @@
         <w:t xml:space="preserve">Die </w:t>
       </w:r>
       <w:r>
-        <w:t xml:space="preserve">Testabdeckung des </w:t>
-      </w:r>
-      <w:commentRangeStart w:id="25"/>
-      <w:r>
-        <w:t xml:space="preserve">gesamten </w:t>
-      </w:r>
-      <w:commentRangeEnd w:id="25"/>
-      <w:r>
-        <w:rPr>
-          <w:rStyle w:val="Kommentarzeichen"/>
-        </w:rPr>
-        <w:commentReference w:id="25"/>
+        <w:t xml:space="preserve">Testabdeckung des gesamten </w:t>
+      </w:r>
+      <w:r>
+        <w:t xml:space="preserve">selbst erstellten </w:t>
       </w:r>
       <w:r>
         <w:t xml:space="preserve">Codes </w:t>
+      </w:r>
+      <w:r>
+        <w:t xml:space="preserve">im Backend </w:t>
       </w:r>
       <w:r>
         <w:t xml:space="preserve">beträgt mindestens </w:t>
@@ -4313,14 +4326,14 @@
           <w:rFonts w:ascii="Times New Roman" w:hAnsi="Times New Roman"/>
         </w:rPr>
       </w:pPr>
-      <w:bookmarkStart w:id="26" w:name="_Toc453785030"/>
+      <w:bookmarkStart w:id="25" w:name="_Toc453785030"/>
       <w:r>
         <w:rPr>
           <w:rFonts w:ascii="Times New Roman" w:hAnsi="Times New Roman"/>
         </w:rPr>
         <w:t>Qualitätsziele für die Software</w:t>
       </w:r>
-      <w:bookmarkEnd w:id="26"/>
+      <w:bookmarkEnd w:id="25"/>
     </w:p>
     <w:p>
       <w:pPr>
@@ -4331,41 +4344,6 @@
         </w:numPr>
       </w:pPr>
       <w:r>
-        <w:t>85</w:t>
-      </w:r>
-      <w:r>
-        <w:t>% Testabdeckung</w:t>
-      </w:r>
-      <w:r>
-        <w:t xml:space="preserve"> (</w:t>
-      </w:r>
-      <w:commentRangeStart w:id="27"/>
-      <w:r>
-        <w:t>Zweigab</w:t>
-      </w:r>
-      <w:r>
-        <w:t>deckung</w:t>
-      </w:r>
-      <w:commentRangeEnd w:id="27"/>
-      <w:r>
-        <w:rPr>
-          <w:rStyle w:val="Kommentarzeichen"/>
-        </w:rPr>
-        <w:commentReference w:id="27"/>
-      </w:r>
-      <w:r>
-        <w:t>)</w:t>
-      </w:r>
-    </w:p>
-    <w:p>
-      <w:pPr>
-        <w:pStyle w:val="Listenabsatz"/>
-        <w:numPr>
-          <w:ilvl w:val="0"/>
-          <w:numId w:val="13"/>
-        </w:numPr>
-      </w:pPr>
-      <w:r>
         <w:t xml:space="preserve">Einfache </w:t>
       </w:r>
       <w:r>
@@ -4382,14 +4360,14 @@
           <w:rFonts w:ascii="Times New Roman" w:hAnsi="Times New Roman"/>
         </w:rPr>
       </w:pPr>
-      <w:bookmarkStart w:id="28" w:name="_Toc453785031"/>
+      <w:bookmarkStart w:id="26" w:name="_Toc453785031"/>
       <w:r>
         <w:rPr>
           <w:rFonts w:ascii="Times New Roman" w:hAnsi="Times New Roman"/>
         </w:rPr>
         <w:t>Qualitätsziele für das Projekt</w:t>
       </w:r>
-      <w:bookmarkEnd w:id="28"/>
+      <w:bookmarkEnd w:id="26"/>
     </w:p>
     <w:tbl>
       <w:tblPr>
@@ -4399,9 +4377,9 @@
         <w:tblLook w:val="04A0" w:firstRow="1" w:lastRow="0" w:firstColumn="1" w:lastColumn="0" w:noHBand="0" w:noVBand="1"/>
       </w:tblPr>
       <w:tblGrid>
-        <w:gridCol w:w="885"/>
-        <w:gridCol w:w="567"/>
-        <w:gridCol w:w="6910"/>
+        <w:gridCol w:w="880"/>
+        <w:gridCol w:w="559"/>
+        <w:gridCol w:w="6697"/>
       </w:tblGrid>
       <w:tr>
         <w:tc>
@@ -4842,7 +4820,7 @@
           <w:rFonts w:ascii="Times New Roman" w:hAnsi="Times New Roman"/>
         </w:rPr>
       </w:pPr>
-      <w:bookmarkStart w:id="29" w:name="_Toc453785032"/>
+      <w:bookmarkStart w:id="27" w:name="_Toc453785032"/>
       <w:r>
         <w:rPr>
           <w:rFonts w:ascii="Times New Roman" w:hAnsi="Times New Roman"/>
@@ -4855,7 +4833,7 @@
         </w:rPr>
         <w:t>Artefakte</w:t>
       </w:r>
-      <w:bookmarkEnd w:id="29"/>
+      <w:bookmarkEnd w:id="27"/>
     </w:p>
     <w:tbl>
       <w:tblPr>
@@ -5253,11 +5231,7 @@
             </w:r>
             <w:proofErr w:type="spellEnd"/>
             <w:r>
-              <w:t xml:space="preserve"> 42 </w:t>
-            </w:r>
-            <w:r>
-              <w:lastRenderedPageBreak/>
-              <w:t>für die Architekturdokumente)</w:t>
+              <w:t xml:space="preserve"> 42 für die Architekturdokumente)</w:t>
             </w:r>
           </w:p>
         </w:tc>
@@ -5349,7 +5323,7 @@
           <w:rFonts w:ascii="Times New Roman" w:hAnsi="Times New Roman"/>
         </w:rPr>
       </w:pPr>
-      <w:bookmarkStart w:id="30" w:name="_Toc453785033"/>
+      <w:bookmarkStart w:id="28" w:name="_Toc453785033"/>
       <w:r>
         <w:rPr>
           <w:rFonts w:ascii="Times New Roman" w:hAnsi="Times New Roman"/>
@@ -5363,7 +5337,7 @@
         </w:rPr>
         <w:t>ualitätsprozess</w:t>
       </w:r>
-      <w:bookmarkEnd w:id="30"/>
+      <w:bookmarkEnd w:id="28"/>
       <w:r>
         <w:rPr>
           <w:rFonts w:ascii="Times New Roman" w:hAnsi="Times New Roman"/>
@@ -5378,14 +5352,14 @@
           <w:rFonts w:ascii="Times New Roman" w:hAnsi="Times New Roman"/>
         </w:rPr>
       </w:pPr>
-      <w:bookmarkStart w:id="31" w:name="_Toc453785034"/>
+      <w:bookmarkStart w:id="29" w:name="_Toc453785034"/>
       <w:r>
         <w:rPr>
           <w:rFonts w:ascii="Times New Roman" w:hAnsi="Times New Roman"/>
         </w:rPr>
         <w:t>Vorgehensbeschreibung</w:t>
       </w:r>
-      <w:bookmarkEnd w:id="31"/>
+      <w:bookmarkEnd w:id="29"/>
     </w:p>
     <w:tbl>
       <w:tblPr>
@@ -6571,7 +6545,7 @@
       <w:pPr>
         <w:pStyle w:val="Beschriftung"/>
       </w:pPr>
-      <w:bookmarkStart w:id="32" w:name="_Toc453578205"/>
+      <w:bookmarkStart w:id="30" w:name="_Toc453578205"/>
       <w:r>
         <w:t xml:space="preserve">Abbildung </w:t>
       </w:r>
@@ -6586,198 +6560,133 @@
       <w:r>
         <w:t>: Vorgehensmodell Qualitätsmanagement</w:t>
       </w:r>
+      <w:bookmarkEnd w:id="30"/>
+    </w:p>
+    <w:p>
+      <w:r>
+        <w:t>Der Qualitätssicherungsprozess richtet sich nach dem von der Projektleitung definierten Prozess, zu finden unter</w:t>
+      </w:r>
+      <w:r>
+        <w:t xml:space="preserve"> </w:t>
+      </w:r>
+      <w:r>
+        <w:rPr>
+          <w:rStyle w:val="IntensiverVerweis"/>
+        </w:rPr>
+        <w:fldChar w:fldCharType="begin"/>
+      </w:r>
+      <w:r>
+        <w:rPr>
+          <w:rStyle w:val="IntensiverVerweis"/>
+        </w:rPr>
+        <w:instrText xml:space="preserve"> REF Projektdokumentation \h  \* MERGEFORMAT </w:instrText>
+      </w:r>
+      <w:r>
+        <w:rPr>
+          <w:rStyle w:val="IntensiverVerweis"/>
+        </w:rPr>
+      </w:r>
+      <w:r>
+        <w:rPr>
+          <w:rStyle w:val="IntensiverVerweis"/>
+        </w:rPr>
+        <w:fldChar w:fldCharType="separate"/>
+      </w:r>
+      <w:r>
+        <w:rPr>
+          <w:rStyle w:val="IntensiverVerweis"/>
+        </w:rPr>
+        <w:t>Projektdokumentation</w:t>
+      </w:r>
+      <w:r>
+        <w:rPr>
+          <w:rStyle w:val="IntensiverVerweis"/>
+        </w:rPr>
+        <w:fldChar w:fldCharType="end"/>
+      </w:r>
+      <w:r>
+        <w:t>.</w:t>
+      </w:r>
+    </w:p>
+    <w:p>
+      <w:r>
+        <w:t xml:space="preserve">Zu jedem Meilenstein M werden Qualitätskriterien definiert, die erfüllt werden müssen, damit der Meilenstein als erfolgreich erachtet werden kann. Sind die Vorgaben des Q-Gates nicht erfüllt worden, müssen Maßnahmen definiert werden, die zur Erfüllung der Qualitätskriterien führen. Eine erneute Überprüfung des Meilensteins ist dann notwendig. </w:t>
+      </w:r>
+    </w:p>
+    <w:p>
+      <w:pPr>
+        <w:pStyle w:val="berschrift2"/>
+        <w:rPr>
+          <w:rFonts w:ascii="Times New Roman" w:hAnsi="Times New Roman"/>
+        </w:rPr>
+      </w:pPr>
+      <w:bookmarkStart w:id="31" w:name="_Toc453785035"/>
+      <w:r>
+        <w:rPr>
+          <w:rFonts w:ascii="Times New Roman" w:hAnsi="Times New Roman"/>
+        </w:rPr>
+        <w:t>Rollen</w:t>
+      </w:r>
+      <w:bookmarkEnd w:id="31"/>
+    </w:p>
+    <w:p>
+      <w:r>
+        <w:t xml:space="preserve">Die Rollenbeschreibung, die Mitglieder und den Verantwortlichen des Qualitätsmanagement sind in der </w:t>
+      </w:r>
+      <w:r>
+        <w:rPr>
+          <w:rStyle w:val="IntensiverVerweis"/>
+        </w:rPr>
+        <w:fldChar w:fldCharType="begin"/>
+      </w:r>
+      <w:r>
+        <w:rPr>
+          <w:rStyle w:val="IntensiverVerweis"/>
+        </w:rPr>
+        <w:instrText xml:space="preserve"> REF Rollenzuteilung \h  \* MERGEFORMAT </w:instrText>
+      </w:r>
+      <w:r>
+        <w:rPr>
+          <w:rStyle w:val="IntensiverVerweis"/>
+        </w:rPr>
+      </w:r>
+      <w:r>
+        <w:rPr>
+          <w:rStyle w:val="IntensiverVerweis"/>
+        </w:rPr>
+        <w:fldChar w:fldCharType="separate"/>
+      </w:r>
+      <w:r>
+        <w:rPr>
+          <w:rStyle w:val="IntensiverVerweis"/>
+        </w:rPr>
+        <w:t>Rollenzuteilung</w:t>
+      </w:r>
+      <w:r>
+        <w:rPr>
+          <w:rStyle w:val="IntensiverVerweis"/>
+        </w:rPr>
+        <w:fldChar w:fldCharType="end"/>
+      </w:r>
+      <w:r>
+        <w:t xml:space="preserve"> zu finden.</w:t>
+      </w:r>
+    </w:p>
+    <w:p>
+      <w:pPr>
+        <w:pStyle w:val="berschrift2"/>
+        <w:rPr>
+          <w:rFonts w:ascii="Times New Roman" w:hAnsi="Times New Roman"/>
+        </w:rPr>
+      </w:pPr>
+      <w:bookmarkStart w:id="32" w:name="_Toc453785037"/>
+      <w:r>
+        <w:rPr>
+          <w:rFonts w:ascii="Times New Roman" w:hAnsi="Times New Roman"/>
+        </w:rPr>
+        <w:t>Kommunikation</w:t>
+      </w:r>
       <w:bookmarkEnd w:id="32"/>
-    </w:p>
-    <w:p>
-      <w:r>
-        <w:t>Der Qualitätssicherungsprozess richtet sich nach dem von der Projektleitung definierten Prozess, zu finden unter</w:t>
-      </w:r>
-      <w:r>
-        <w:t xml:space="preserve"> </w:t>
-      </w:r>
-      <w:r>
-        <w:rPr>
-          <w:rStyle w:val="IntensiverVerweis"/>
-        </w:rPr>
-        <w:fldChar w:fldCharType="begin"/>
-      </w:r>
-      <w:r>
-        <w:rPr>
-          <w:rStyle w:val="IntensiverVerweis"/>
-        </w:rPr>
-        <w:instrText xml:space="preserve"> REF Projektdokumentation \h  \* MERGEFORMAT </w:instrText>
-      </w:r>
-      <w:r>
-        <w:rPr>
-          <w:rStyle w:val="IntensiverVerweis"/>
-        </w:rPr>
-      </w:r>
-      <w:r>
-        <w:rPr>
-          <w:rStyle w:val="IntensiverVerweis"/>
-        </w:rPr>
-        <w:fldChar w:fldCharType="separate"/>
-      </w:r>
-      <w:r>
-        <w:rPr>
-          <w:rStyle w:val="IntensiverVerweis"/>
-        </w:rPr>
-        <w:t>Projektdokumentation</w:t>
-      </w:r>
-      <w:r>
-        <w:rPr>
-          <w:rStyle w:val="IntensiverVerweis"/>
-        </w:rPr>
-        <w:fldChar w:fldCharType="end"/>
-      </w:r>
-      <w:r>
-        <w:t>.</w:t>
-      </w:r>
-    </w:p>
-    <w:p>
-      <w:r>
-        <w:t xml:space="preserve">Zu jedem Meilenstein M werden Qualitätskriterien definiert, die erfüllt werden müssen, damit der Meilenstein als erfolgreich erachtet werden kann. Sind die Vorgaben des Q-Gates nicht erfüllt worden, müssen Maßnahmen definiert werden, die zur Erfüllung der Qualitätskriterien führen. Eine erneute Überprüfung des Meilensteins ist dann notwendig. </w:t>
-      </w:r>
-    </w:p>
-    <w:p>
-      <w:pPr>
-        <w:pStyle w:val="berschrift2"/>
-        <w:rPr>
-          <w:rFonts w:ascii="Times New Roman" w:hAnsi="Times New Roman"/>
-        </w:rPr>
-      </w:pPr>
-      <w:bookmarkStart w:id="33" w:name="_Toc453785035"/>
-      <w:r>
-        <w:rPr>
-          <w:rFonts w:ascii="Times New Roman" w:hAnsi="Times New Roman"/>
-        </w:rPr>
-        <w:t>Rollen</w:t>
-      </w:r>
-      <w:bookmarkEnd w:id="33"/>
-    </w:p>
-    <w:p>
-      <w:r>
-        <w:t xml:space="preserve">Die Rollenbeschreibung, die Mitglieder und den Verantwortlichen des Qualitätsmanagement sind in der </w:t>
-      </w:r>
-      <w:r>
-        <w:rPr>
-          <w:rStyle w:val="IntensiverVerweis"/>
-        </w:rPr>
-        <w:fldChar w:fldCharType="begin"/>
-      </w:r>
-      <w:r>
-        <w:rPr>
-          <w:rStyle w:val="IntensiverVerweis"/>
-        </w:rPr>
-        <w:instrText xml:space="preserve"> REF Rollenzuteilung \h  \* MERGEFORMAT </w:instrText>
-      </w:r>
-      <w:r>
-        <w:rPr>
-          <w:rStyle w:val="IntensiverVerweis"/>
-        </w:rPr>
-      </w:r>
-      <w:r>
-        <w:rPr>
-          <w:rStyle w:val="IntensiverVerweis"/>
-        </w:rPr>
-        <w:fldChar w:fldCharType="separate"/>
-      </w:r>
-      <w:r>
-        <w:rPr>
-          <w:rStyle w:val="IntensiverVerweis"/>
-        </w:rPr>
-        <w:t>Rollenzuteilung</w:t>
-      </w:r>
-      <w:r>
-        <w:rPr>
-          <w:rStyle w:val="IntensiverVerweis"/>
-        </w:rPr>
-        <w:fldChar w:fldCharType="end"/>
-      </w:r>
-      <w:r>
-        <w:t xml:space="preserve"> zu finden.</w:t>
-      </w:r>
-    </w:p>
-    <w:p>
-      <w:pPr>
-        <w:pStyle w:val="berschrift2"/>
-        <w:rPr>
-          <w:rFonts w:ascii="Times New Roman" w:hAnsi="Times New Roman"/>
-        </w:rPr>
-      </w:pPr>
-      <w:bookmarkStart w:id="34" w:name="_Toc453785036"/>
-      <w:r>
-        <w:rPr>
-          <w:rFonts w:ascii="Times New Roman" w:hAnsi="Times New Roman"/>
-        </w:rPr>
-        <w:t>Aktivitäten</w:t>
-      </w:r>
-      <w:bookmarkEnd w:id="34"/>
-    </w:p>
-    <w:p>
-      <w:r>
-        <w:t>Die von der QM</w:t>
-      </w:r>
-      <w:r>
-        <w:t xml:space="preserve"> während des Projektes</w:t>
-      </w:r>
-      <w:r>
-        <w:t xml:space="preserve"> ausgeführten Aktivitäten sind in </w:t>
-      </w:r>
-      <w:r>
-        <w:rPr>
-          <w:rStyle w:val="IntensiverVerweis"/>
-        </w:rPr>
-        <w:fldChar w:fldCharType="begin"/>
-      </w:r>
-      <w:r>
-        <w:rPr>
-          <w:rStyle w:val="IntensiverVerweis"/>
-        </w:rPr>
-        <w:instrText xml:space="preserve"> REF QMLog \h  \* MERGEFORMAT </w:instrText>
-      </w:r>
-      <w:r>
-        <w:rPr>
-          <w:rStyle w:val="IntensiverVerweis"/>
-        </w:rPr>
-      </w:r>
-      <w:r>
-        <w:rPr>
-          <w:rStyle w:val="IntensiverVerweis"/>
-        </w:rPr>
-        <w:fldChar w:fldCharType="separate"/>
-      </w:r>
-      <w:r>
-        <w:rPr>
-          <w:rStyle w:val="IntensiverVerweis"/>
-        </w:rPr>
-        <w:t>QM Log</w:t>
-      </w:r>
-      <w:r>
-        <w:rPr>
-          <w:rStyle w:val="IntensiverVerweis"/>
-        </w:rPr>
-        <w:fldChar w:fldCharType="end"/>
-      </w:r>
-      <w:r>
-        <w:t xml:space="preserve"> protokolliert.</w:t>
-      </w:r>
-    </w:p>
-    <w:p>
-      <w:pPr>
-        <w:pStyle w:val="berschrift2"/>
-        <w:rPr>
-          <w:rFonts w:ascii="Times New Roman" w:hAnsi="Times New Roman"/>
-        </w:rPr>
-      </w:pPr>
-      <w:bookmarkStart w:id="35" w:name="_Toc453785037"/>
-      <w:r>
-        <w:rPr>
-          <w:rFonts w:ascii="Times New Roman" w:hAnsi="Times New Roman"/>
-        </w:rPr>
-        <w:t>Kommunikation</w:t>
-      </w:r>
-      <w:bookmarkEnd w:id="35"/>
     </w:p>
     <w:p>
       <w:r>
@@ -6820,12 +6729,71 @@
     </w:p>
     <w:p>
       <w:pPr>
+        <w:pStyle w:val="berschrift2"/>
+      </w:pPr>
+      <w:r>
+        <w:t>Aktivitäten</w:t>
+      </w:r>
+    </w:p>
+    <w:p>
+      <w:r>
+        <w:t xml:space="preserve">Alle von der QM bearbeiteten Aktivitäten sind in </w:t>
+      </w:r>
+      <w:r>
+        <w:rPr>
+          <w:rStyle w:val="IntensiverVerweis"/>
+        </w:rPr>
+        <w:fldChar w:fldCharType="begin"/>
+      </w:r>
+      <w:r>
+        <w:rPr>
+          <w:rStyle w:val="IntensiverVerweis"/>
+        </w:rPr>
+        <w:instrText xml:space="preserve"> REF QMLog \h </w:instrText>
+      </w:r>
+      <w:r>
+        <w:rPr>
+          <w:rStyle w:val="IntensiverVerweis"/>
+        </w:rPr>
+      </w:r>
+      <w:r>
+        <w:rPr>
+          <w:rStyle w:val="IntensiverVerweis"/>
+        </w:rPr>
+        <w:instrText xml:space="preserve"> \* MERGEFORMAT </w:instrText>
+      </w:r>
+      <w:r>
+        <w:rPr>
+          <w:rStyle w:val="IntensiverVerweis"/>
+        </w:rPr>
+        <w:fldChar w:fldCharType="separate"/>
+      </w:r>
+      <w:r>
+        <w:rPr>
+          <w:rStyle w:val="IntensiverVerweis"/>
+        </w:rPr>
+        <w:t>QM Log</w:t>
+      </w:r>
+      <w:r>
+        <w:rPr>
+          <w:rStyle w:val="IntensiverVerweis"/>
+        </w:rPr>
+        <w:fldChar w:fldCharType="end"/>
+      </w:r>
+      <w:r>
+        <w:t xml:space="preserve"> aufgelistet. Informationen dazu gibt weiterhin die Teamleiterin QM. </w:t>
+      </w:r>
+      <w:bookmarkStart w:id="33" w:name="_GoBack"/>
+      <w:bookmarkEnd w:id="33"/>
+    </w:p>
+    <w:p>
+      <w:pPr>
         <w:pStyle w:val="berschrift1"/>
         <w:rPr>
           <w:rFonts w:ascii="Times New Roman" w:hAnsi="Times New Roman"/>
         </w:rPr>
       </w:pPr>
-      <w:bookmarkStart w:id="36" w:name="_Toc453785038"/>
+      <w:bookmarkStart w:id="34" w:name="_Toc453785038"/>
       <w:r>
         <w:rPr>
           <w:rFonts w:ascii="Times New Roman" w:hAnsi="Times New Roman"/>
@@ -6839,7 +6807,7 @@
         </w:rPr>
         <w:t>Artefakte</w:t>
       </w:r>
-      <w:bookmarkEnd w:id="36"/>
+      <w:bookmarkEnd w:id="34"/>
     </w:p>
     <w:p>
       <w:pPr>
@@ -6848,14 +6816,14 @@
           <w:rFonts w:ascii="Times New Roman" w:hAnsi="Times New Roman"/>
         </w:rPr>
       </w:pPr>
-      <w:bookmarkStart w:id="37" w:name="_Toc453785039"/>
+      <w:bookmarkStart w:id="35" w:name="_Toc453785039"/>
       <w:r>
         <w:rPr>
           <w:rFonts w:ascii="Times New Roman" w:hAnsi="Times New Roman"/>
         </w:rPr>
         <w:t>Maßnahmenliste</w:t>
       </w:r>
-      <w:bookmarkEnd w:id="37"/>
+      <w:bookmarkEnd w:id="35"/>
     </w:p>
     <w:p>
       <w:r>
@@ -6890,7 +6858,13 @@
         <w:t>Auflistung aller Maßnahmen</w:t>
       </w:r>
       <w:r>
-        <w:t>, die zur Erfüllung der Qualitätsziele dienen, um die</w:t>
+        <w:t xml:space="preserve">, die zur Erfüllung der Qualitätsziele dienen, </w:t>
+      </w:r>
+      <w:r>
+        <w:t xml:space="preserve">mit Verantwortlichkeiten und Stand, </w:t>
+      </w:r>
+      <w:r>
+        <w:t>um die</w:t>
       </w:r>
       <w:r>
         <w:t xml:space="preserve"> </w:t>
@@ -6912,7 +6886,7 @@
           <w:rFonts w:ascii="Times New Roman" w:hAnsi="Times New Roman"/>
         </w:rPr>
       </w:pPr>
-      <w:bookmarkStart w:id="38" w:name="_Toc453785040"/>
+      <w:bookmarkStart w:id="36" w:name="_Toc453785040"/>
       <w:r>
         <w:rPr>
           <w:rFonts w:ascii="Times New Roman" w:hAnsi="Times New Roman"/>
@@ -6925,7 +6899,7 @@
         </w:rPr>
         <w:t xml:space="preserve"> Checkliste</w:t>
       </w:r>
-      <w:bookmarkEnd w:id="38"/>
+      <w:bookmarkEnd w:id="36"/>
     </w:p>
     <w:p>
       <w:pPr>
@@ -6971,14 +6945,14 @@
           <w:rFonts w:ascii="Times New Roman" w:hAnsi="Times New Roman"/>
         </w:rPr>
       </w:pPr>
-      <w:bookmarkStart w:id="39" w:name="_Toc453785041"/>
+      <w:bookmarkStart w:id="37" w:name="_Toc453785041"/>
       <w:r>
         <w:rPr>
           <w:rFonts w:ascii="Times New Roman" w:hAnsi="Times New Roman"/>
         </w:rPr>
         <w:t>Dokumenten Checkliste</w:t>
       </w:r>
-      <w:bookmarkEnd w:id="39"/>
+      <w:bookmarkEnd w:id="37"/>
     </w:p>
     <w:p>
       <w:pPr>
@@ -7034,14 +7008,14 @@
           <w:rFonts w:ascii="Times New Roman" w:hAnsi="Times New Roman"/>
         </w:rPr>
       </w:pPr>
-      <w:bookmarkStart w:id="40" w:name="_Toc453785042"/>
+      <w:bookmarkStart w:id="38" w:name="_Toc453785042"/>
       <w:r>
         <w:rPr>
           <w:rFonts w:ascii="Times New Roman" w:hAnsi="Times New Roman"/>
         </w:rPr>
         <w:t>Architekturdokument Checkliste</w:t>
       </w:r>
-      <w:bookmarkEnd w:id="40"/>
+      <w:bookmarkEnd w:id="38"/>
     </w:p>
     <w:p>
       <w:pPr>
@@ -7113,14 +7087,14 @@
           <w:rFonts w:ascii="Times New Roman" w:hAnsi="Times New Roman"/>
         </w:rPr>
       </w:pPr>
-      <w:bookmarkStart w:id="41" w:name="_Toc453785043"/>
+      <w:bookmarkStart w:id="39" w:name="_Toc453785043"/>
       <w:r>
         <w:rPr>
           <w:rFonts w:ascii="Times New Roman" w:hAnsi="Times New Roman"/>
         </w:rPr>
         <w:t>Testplan</w:t>
       </w:r>
-      <w:bookmarkEnd w:id="41"/>
+      <w:bookmarkEnd w:id="39"/>
     </w:p>
     <w:p>
       <w:r>
@@ -7165,7 +7139,7 @@
           <w:rFonts w:ascii="Times New Roman" w:hAnsi="Times New Roman"/>
         </w:rPr>
       </w:pPr>
-      <w:bookmarkStart w:id="42" w:name="_Toc453785044"/>
+      <w:bookmarkStart w:id="40" w:name="_Toc453785044"/>
       <w:r>
         <w:rPr>
           <w:rFonts w:ascii="Times New Roman" w:hAnsi="Times New Roman"/>
@@ -7173,7 +7147,7 @@
         <w:lastRenderedPageBreak/>
         <w:t>Werkzeuge</w:t>
       </w:r>
-      <w:bookmarkEnd w:id="42"/>
+      <w:bookmarkEnd w:id="40"/>
     </w:p>
     <w:p>
       <w:pPr>
@@ -7182,7 +7156,7 @@
           <w:rFonts w:ascii="Times New Roman" w:hAnsi="Times New Roman"/>
         </w:rPr>
       </w:pPr>
-      <w:bookmarkStart w:id="43" w:name="_Toc453785045"/>
+      <w:bookmarkStart w:id="41" w:name="_Toc453785045"/>
       <w:proofErr w:type="spellStart"/>
       <w:r>
         <w:rPr>
@@ -7190,7 +7164,7 @@
         </w:rPr>
         <w:t>Jira</w:t>
       </w:r>
-      <w:bookmarkEnd w:id="43"/>
+      <w:bookmarkEnd w:id="41"/>
       <w:proofErr w:type="spellEnd"/>
     </w:p>
     <w:p>
@@ -7218,7 +7192,7 @@
           <w:rFonts w:ascii="Times New Roman" w:hAnsi="Times New Roman"/>
         </w:rPr>
       </w:pPr>
-      <w:bookmarkStart w:id="44" w:name="_Toc453785046"/>
+      <w:bookmarkStart w:id="42" w:name="_Toc453785046"/>
       <w:r>
         <w:rPr>
           <w:rFonts w:ascii="Times New Roman" w:hAnsi="Times New Roman"/>
@@ -7237,7 +7211,7 @@
         </w:rPr>
         <w:t>r</w:t>
       </w:r>
-      <w:bookmarkEnd w:id="44"/>
+      <w:bookmarkEnd w:id="42"/>
     </w:p>
     <w:p>
       <w:r>
@@ -7270,8 +7244,8 @@
           <w:rFonts w:ascii="Times New Roman" w:hAnsi="Times New Roman"/>
         </w:rPr>
       </w:pPr>
-      <w:bookmarkStart w:id="45" w:name="_Toc453785047"/>
-      <w:commentRangeStart w:id="46"/>
+      <w:bookmarkStart w:id="43" w:name="_Toc453785047"/>
+      <w:commentRangeStart w:id="44"/>
       <w:r>
         <w:rPr>
           <w:rFonts w:ascii="Times New Roman" w:hAnsi="Times New Roman"/>
@@ -7285,7 +7259,7 @@
         </w:rPr>
         <w:t>Releasemanagement</w:t>
       </w:r>
-      <w:commentRangeEnd w:id="46"/>
+      <w:commentRangeEnd w:id="44"/>
       <w:proofErr w:type="spellEnd"/>
       <w:r>
         <w:rPr>
@@ -7294,9 +7268,9 @@
           <w:b w:val="0"/>
           <w:kern w:val="0"/>
         </w:rPr>
-        <w:commentReference w:id="46"/>
-      </w:r>
-      <w:bookmarkEnd w:id="45"/>
+        <w:commentReference w:id="44"/>
+      </w:r>
+      <w:bookmarkEnd w:id="43"/>
     </w:p>
     <w:p/>
     <w:p>
@@ -7310,7 +7284,7 @@
           <w:rFonts w:ascii="Times New Roman" w:hAnsi="Times New Roman"/>
         </w:rPr>
       </w:pPr>
-      <w:bookmarkStart w:id="47" w:name="_Toc453785048"/>
+      <w:bookmarkStart w:id="45" w:name="_Toc453785048"/>
       <w:r>
         <w:rPr>
           <w:rFonts w:ascii="Times New Roman" w:hAnsi="Times New Roman"/>
@@ -7318,7 +7292,7 @@
         <w:lastRenderedPageBreak/>
         <w:t>Abbildungsverzeichnis</w:t>
       </w:r>
-      <w:bookmarkEnd w:id="47"/>
+      <w:bookmarkEnd w:id="45"/>
     </w:p>
     <w:p>
       <w:pPr>
@@ -7408,14 +7382,14 @@
           <w:rFonts w:ascii="Times New Roman" w:hAnsi="Times New Roman"/>
         </w:rPr>
       </w:pPr>
-      <w:bookmarkStart w:id="48" w:name="_Toc453785049"/>
+      <w:bookmarkStart w:id="46" w:name="_Toc453785049"/>
       <w:r>
         <w:rPr>
           <w:rFonts w:ascii="Times New Roman" w:hAnsi="Times New Roman"/>
         </w:rPr>
         <w:t>Tabellenverzeichnis</w:t>
       </w:r>
-      <w:bookmarkEnd w:id="48"/>
+      <w:bookmarkEnd w:id="46"/>
     </w:p>
     <w:p>
       <w:pPr>
@@ -7510,7 +7484,7 @@
       </w:r>
     </w:p>
   </w:comment>
-  <w:comment w:id="17" w:author="Isabella Tantalo" w:date="2016-06-13T13:56:00Z" w:initials="IT">
+  <w:comment w:id="15" w:author="Isabella Tantalo" w:date="2016-06-16T15:38:00Z" w:initials="IT">
     <w:p>
       <w:pPr>
         <w:pStyle w:val="Kommentartext"/>
@@ -7522,6 +7496,22 @@
         <w:annotationRef/>
       </w:r>
       <w:r>
+        <w:t>eintragen</w:t>
+      </w:r>
+    </w:p>
+  </w:comment>
+  <w:comment w:id="18" w:author="Isabella Tantalo" w:date="2016-06-13T13:56:00Z" w:initials="IT">
+    <w:p>
+      <w:pPr>
+        <w:pStyle w:val="Kommentartext"/>
+      </w:pPr>
+      <w:r>
+        <w:rPr>
+          <w:rStyle w:val="Kommentarzeichen"/>
+        </w:rPr>
+        <w:annotationRef/>
+      </w:r>
+      <w:r>
         <w:t>Einzutragen</w:t>
       </w:r>
       <w:r>
@@ -7529,39 +7519,7 @@
       </w:r>
     </w:p>
   </w:comment>
-  <w:comment w:id="25" w:author="Isabella Tantalo" w:date="2016-06-07T13:41:00Z" w:initials="IT">
-    <w:p>
-      <w:pPr>
-        <w:pStyle w:val="Kommentartext"/>
-      </w:pPr>
-      <w:r>
-        <w:rPr>
-          <w:rStyle w:val="Kommentarzeichen"/>
-        </w:rPr>
-        <w:annotationRef/>
-      </w:r>
-      <w:r>
-        <w:t>backend</w:t>
-      </w:r>
-    </w:p>
-  </w:comment>
-  <w:comment w:id="27" w:author="Schreiber, Stefan" w:date="2016-06-14T21:55:00Z" w:initials="SS">
-    <w:p>
-      <w:pPr>
-        <w:pStyle w:val="Kommentartext"/>
-      </w:pPr>
-      <w:r>
-        <w:rPr>
-          <w:rStyle w:val="Kommentarzeichen"/>
-        </w:rPr>
-        <w:annotationRef/>
-      </w:r>
-      <w:r>
-        <w:t>ist eine Anforderung des Kunden an die Qualität, sollte deshalb zu den REQs</w:t>
-      </w:r>
-    </w:p>
-  </w:comment>
-  <w:comment w:id="46" w:author="Isabella Tantalo" w:date="2016-06-10T14:23:00Z" w:initials="IT">
+  <w:comment w:id="44" w:author="Isabella Tantalo" w:date="2016-06-10T14:23:00Z" w:initials="IT">
     <w:p>
       <w:pPr>
         <w:pStyle w:val="Kommentartext"/>
@@ -7586,9 +7544,8 @@
 <w15:commentsEx xmlns:wpc="http://schemas.microsoft.com/office/word/2010/wordprocessingCanvas" xmlns:mc="http://schemas.openxmlformats.org/markup-compatibility/2006" xmlns:o="urn:schemas-microsoft-com:office:office" xmlns:r="http://schemas.openxmlformats.org/officeDocument/2006/relationships" xmlns:m="http://schemas.openxmlformats.org/officeDocument/2006/math" xmlns:v="urn:schemas-microsoft-com:vml" xmlns:wp14="http://schemas.microsoft.com/office/word/2010/wordprocessingDrawing" xmlns:wp="http://schemas.openxmlformats.org/drawingml/2006/wordprocessingDrawing" xmlns:w10="urn:schemas-microsoft-com:office:word" xmlns:w="http://schemas.openxmlformats.org/wordprocessingml/2006/main" xmlns:w14="http://schemas.microsoft.com/office/word/2010/wordml" xmlns:w15="http://schemas.microsoft.com/office/word/2012/wordml" xmlns:wpg="http://schemas.microsoft.com/office/word/2010/wordprocessingGroup" xmlns:wpi="http://schemas.microsoft.com/office/word/2010/wordprocessingInk" xmlns:wne="http://schemas.microsoft.com/office/word/2006/wordml" xmlns:wps="http://schemas.microsoft.com/office/word/2010/wordprocessingShape" mc:Ignorable="w14 w15 wp14">
   <w15:commentEx w15:paraId="3963AAF3" w15:done="0"/>
   <w15:commentEx w15:paraId="6565FD30" w15:done="0"/>
+  <w15:commentEx w15:paraId="5B342281" w15:done="0"/>
   <w15:commentEx w15:paraId="506BDA0F" w15:done="0"/>
-  <w15:commentEx w15:paraId="02F4849B" w15:done="0"/>
-  <w15:commentEx w15:paraId="2D6F475A" w15:done="0"/>
   <w15:commentEx w15:paraId="3BD28FBA" w15:done="0"/>
 </w15:commentsEx>
 </file>
@@ -7746,7 +7703,7 @@
       <w:rPr>
         <w:noProof/>
       </w:rPr>
-      <w:t>13</w:t>
+      <w:t>12</w:t>
     </w:r>
     <w:r>
       <w:fldChar w:fldCharType="end"/>
@@ -10210,7 +10167,7 @@
 </file>
 
 <file path=customXml/itemProps1.xml><?xml version="1.0" encoding="utf-8"?>
-<ds:datastoreItem xmlns:ds="http://schemas.openxmlformats.org/officeDocument/2006/customXml" ds:itemID="{9CCF6B83-4191-4A7F-9667-3B36CED91227}">
+<ds:datastoreItem xmlns:ds="http://schemas.openxmlformats.org/officeDocument/2006/customXml" ds:itemID="{E62F4579-68ED-4013-84FB-13D1FB9DA96C}">
   <ds:schemaRefs>
     <ds:schemaRef ds:uri="http://schemas.openxmlformats.org/officeDocument/2006/bibliography"/>
   </ds:schemaRefs>

</xml_diff>